<commit_message>
Added a combined script to crawl and ingest
</commit_message>
<xml_diff>
--- a/crawl/GSKY_Crawl_MAS.docx
+++ b/crawl/GSKY_Crawl_MAS.docx
@@ -1921,7 +1921,7 @@
           </mc:Choice>
           <mc:Fallback>
             <w:pict>
-              <v:shapetype w14:anchorId="1A738A98" id="_x0000_t13" coordsize="21600,21600" o:spt="13" adj="16200,5400" path="m@0,l@0@1,0@1,0@2@0@2@0,21600,21600,10800xe">
+              <v:shapetype w14:anchorId="49A6BFAF" id="_x0000_t13" coordsize="21600,21600" o:spt="13" adj="16200,5400" path="m@0,l@0@1,0@1,0@2@0@2@0,21600,21600,10800xe">
                 <v:stroke joinstyle="miter"/>
                 <v:formulas>
                   <v:f eqn="val #0"/>
@@ -2005,7 +2005,7 @@
           </mc:Choice>
           <mc:Fallback>
             <w:pict>
-              <v:shape w14:anchorId="23F06D41" id="Arrow: Right 12" o:spid="_x0000_s1026" type="#_x0000_t13" style="position:absolute;margin-left:303.75pt;margin-top:21.4pt;width:15.75pt;height:10.5pt;flip:x;z-index:251673600;visibility:visible;mso-wrap-style:square;mso-wrap-distance-left:9pt;mso-wrap-distance-top:0;mso-wrap-distance-right:9pt;mso-wrap-distance-bottom:0;mso-position-horizontal:absolute;mso-position-horizontal-relative:text;mso-position-vertical:absolute;mso-position-vertical-relative:text;v-text-anchor:middle" o:gfxdata="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" adj="14400" fillcolor="#4472c4 [3204]" strokecolor="#1f3763 [1604]" strokeweight="1pt"/>
+              <v:shape w14:anchorId="0ACE802F" id="Arrow: Right 12" o:spid="_x0000_s1026" type="#_x0000_t13" style="position:absolute;margin-left:303.75pt;margin-top:21.4pt;width:15.75pt;height:10.5pt;flip:x;z-index:251673600;visibility:visible;mso-wrap-style:square;mso-wrap-distance-left:9pt;mso-wrap-distance-top:0;mso-wrap-distance-right:9pt;mso-wrap-distance-bottom:0;mso-position-horizontal:absolute;mso-position-horizontal-relative:text;mso-position-vertical:absolute;mso-position-vertical-relative:text;v-text-anchor:middle" o:gfxdata="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" adj="14400" fillcolor="#4472c4 [3204]" strokecolor="#1f3763 [1604]" strokeweight="1pt"/>
             </w:pict>
           </mc:Fallback>
         </mc:AlternateContent>
@@ -2329,7 +2329,7 @@
           </mc:Choice>
           <mc:Fallback>
             <w:pict>
-              <v:shapetype w14:anchorId="5D30117D" id="_x0000_t67" coordsize="21600,21600" o:spt="67" adj="16200,5400" path="m0@0l@1@0@1,0@2,0@2@0,21600@0,10800,21600xe">
+              <v:shapetype w14:anchorId="0E25DA60" id="_x0000_t67" coordsize="21600,21600" o:spt="67" adj="16200,5400" path="m0@0l@1@0@1,0@2,0@2@0,21600@0,10800,21600xe">
                 <v:stroke joinstyle="miter"/>
                 <v:formulas>
                   <v:f eqn="val #0"/>
@@ -2674,7 +2674,7 @@
           </mc:Choice>
           <mc:Fallback>
             <w:pict>
-              <v:shape w14:anchorId="19B86B38" id="Arrow: Right 21" o:spid="_x0000_s1026" type="#_x0000_t13" style="position:absolute;margin-left:171.75pt;margin-top:3.45pt;width:15.75pt;height:10.5pt;z-index:251686912;visibility:visible;mso-wrap-style:square;mso-wrap-distance-left:9pt;mso-wrap-distance-top:0;mso-wrap-distance-right:9pt;mso-wrap-distance-bottom:0;mso-position-horizontal:absolute;mso-position-horizontal-relative:text;mso-position-vertical:absolute;mso-position-vertical-relative:text;v-text-anchor:middle" o:gfxdata="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" adj="14400" fillcolor="#4472c4 [3204]" strokecolor="#1f3763 [1604]" strokeweight="1pt"/>
+              <v:shape w14:anchorId="300B1296" id="Arrow: Right 21" o:spid="_x0000_s1026" type="#_x0000_t13" style="position:absolute;margin-left:171.75pt;margin-top:3.45pt;width:15.75pt;height:10.5pt;z-index:251686912;visibility:visible;mso-wrap-style:square;mso-wrap-distance-left:9pt;mso-wrap-distance-top:0;mso-wrap-distance-right:9pt;mso-wrap-distance-bottom:0;mso-position-horizontal:absolute;mso-position-horizontal-relative:text;mso-position-vertical:absolute;mso-position-vertical-relative:text;v-text-anchor:middle" o:gfxdata="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" adj="14400" fillcolor="#4472c4 [3204]" strokecolor="#1f3763 [1604]" strokeweight="1pt"/>
             </w:pict>
           </mc:Fallback>
         </mc:AlternateContent>
@@ -4512,7 +4512,18 @@
         <w:jc w:val="both"/>
       </w:pPr>
       <w:r>
-        <w:t xml:space="preserve">For the crawling to work, there needs to be some pre-requisite steps such as creating the databases, functions and tables. Putting them all together into the same script is worth looking into. Also, instead of having 7 separate scripts, combining them all into one is probably feasible. </w:t>
+        <w:t xml:space="preserve">For the crawling to work, there needs to be some pre-requisite steps such as creating the databases, functions and tables. Putting them all together into the same script is worth looking into. </w:t>
+      </w:r>
+    </w:p>
+    <w:p>
+      <w:pPr>
+        <w:jc w:val="both"/>
+      </w:pPr>
+      <w:r>
+        <w:t>I</w:t>
+      </w:r>
+      <w:r>
+        <w:t xml:space="preserve">nstead of having 7 separate scripts, combining them all into one is probably feasible. </w:t>
       </w:r>
       <w:r>
         <w:t>See below.</w:t>
@@ -4526,259 +4537,10 @@
         <mc:AlternateContent>
           <mc:Choice Requires="wps">
             <w:drawing>
-              <wp:anchor distT="0" distB="0" distL="114300" distR="114300" simplePos="0" relativeHeight="251694080" behindDoc="0" locked="0" layoutInCell="1" allowOverlap="1" wp14:anchorId="2A5370D1" wp14:editId="1936B2E1">
+              <wp:anchor distT="0" distB="0" distL="114300" distR="114300" simplePos="0" relativeHeight="251693056" behindDoc="0" locked="0" layoutInCell="1" allowOverlap="1" wp14:anchorId="3524C2FF" wp14:editId="1DC25881">
                 <wp:simplePos x="0" y="0"/>
                 <wp:positionH relativeFrom="column">
-                  <wp:posOffset>3200400</wp:posOffset>
-                </wp:positionH>
-                <wp:positionV relativeFrom="paragraph">
-                  <wp:posOffset>173990</wp:posOffset>
-                </wp:positionV>
-                <wp:extent cx="200025" cy="133350"/>
-                <wp:effectExtent l="0" t="19050" r="47625" b="38100"/>
-                <wp:wrapNone/>
-                <wp:docPr id="23" name="Arrow: Right 23"/>
-                <wp:cNvGraphicFramePr/>
-                <a:graphic xmlns:a="http://schemas.openxmlformats.org/drawingml/2006/main">
-                  <a:graphicData uri="http://schemas.microsoft.com/office/word/2010/wordprocessingShape">
-                    <wps:wsp>
-                      <wps:cNvSpPr/>
-                      <wps:spPr>
-                        <a:xfrm>
-                          <a:off x="0" y="0"/>
-                          <a:ext cx="200025" cy="133350"/>
-                        </a:xfrm>
-                        <a:prstGeom prst="rightArrow">
-                          <a:avLst/>
-                        </a:prstGeom>
-                      </wps:spPr>
-                      <wps:style>
-                        <a:lnRef idx="2">
-                          <a:schemeClr val="accent1">
-                            <a:shade val="50000"/>
-                          </a:schemeClr>
-                        </a:lnRef>
-                        <a:fillRef idx="1">
-                          <a:schemeClr val="accent1"/>
-                        </a:fillRef>
-                        <a:effectRef idx="0">
-                          <a:schemeClr val="accent1"/>
-                        </a:effectRef>
-                        <a:fontRef idx="minor">
-                          <a:schemeClr val="lt1"/>
-                        </a:fontRef>
-                      </wps:style>
-                      <wps:bodyPr rot="0" spcFirstLastPara="0" vertOverflow="overflow" horzOverflow="overflow" vert="horz" wrap="square" lIns="91440" tIns="45720" rIns="91440" bIns="45720" numCol="1" spcCol="0" rtlCol="0" fromWordArt="0" anchor="ctr" anchorCtr="0" forceAA="0" compatLnSpc="1">
-                        <a:prstTxWarp prst="textNoShape">
-                          <a:avLst/>
-                        </a:prstTxWarp>
-                        <a:noAutofit/>
-                      </wps:bodyPr>
-                    </wps:wsp>
-                  </a:graphicData>
-                </a:graphic>
-              </wp:anchor>
-            </w:drawing>
-          </mc:Choice>
-          <mc:Fallback>
-            <w:pict>
-              <v:shape w14:anchorId="734F7599" id="Arrow: Right 23" o:spid="_x0000_s1026" type="#_x0000_t13" style="position:absolute;margin-left:252pt;margin-top:13.7pt;width:15.75pt;height:10.5pt;z-index:251694080;visibility:visible;mso-wrap-style:square;mso-wrap-distance-left:9pt;mso-wrap-distance-top:0;mso-wrap-distance-right:9pt;mso-wrap-distance-bottom:0;mso-position-horizontal:absolute;mso-position-horizontal-relative:text;mso-position-vertical:absolute;mso-position-vertical-relative:text;v-text-anchor:middle" o:gfxdata="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" adj="14400" fillcolor="#4472c4 [3204]" strokecolor="#1f3763 [1604]" strokeweight="1pt"/>
-            </w:pict>
-          </mc:Fallback>
-        </mc:AlternateContent>
-      </w:r>
-      <w:r>
-        <mc:AlternateContent>
-          <mc:Choice Requires="wps">
-            <w:drawing>
-              <wp:anchor distT="0" distB="0" distL="114300" distR="114300" simplePos="0" relativeHeight="251692032" behindDoc="0" locked="0" layoutInCell="1" allowOverlap="1" wp14:anchorId="049ED7E2" wp14:editId="31FC6F11">
-                <wp:simplePos x="0" y="0"/>
-                <wp:positionH relativeFrom="column">
-                  <wp:posOffset>1838325</wp:posOffset>
-                </wp:positionH>
-                <wp:positionV relativeFrom="paragraph">
-                  <wp:posOffset>170180</wp:posOffset>
-                </wp:positionV>
-                <wp:extent cx="200025" cy="133350"/>
-                <wp:effectExtent l="0" t="19050" r="47625" b="38100"/>
-                <wp:wrapNone/>
-                <wp:docPr id="17" name="Arrow: Right 17"/>
-                <wp:cNvGraphicFramePr/>
-                <a:graphic xmlns:a="http://schemas.openxmlformats.org/drawingml/2006/main">
-                  <a:graphicData uri="http://schemas.microsoft.com/office/word/2010/wordprocessingShape">
-                    <wps:wsp>
-                      <wps:cNvSpPr/>
-                      <wps:spPr>
-                        <a:xfrm>
-                          <a:off x="0" y="0"/>
-                          <a:ext cx="200025" cy="133350"/>
-                        </a:xfrm>
-                        <a:prstGeom prst="rightArrow">
-                          <a:avLst/>
-                        </a:prstGeom>
-                      </wps:spPr>
-                      <wps:style>
-                        <a:lnRef idx="2">
-                          <a:schemeClr val="accent1">
-                            <a:shade val="50000"/>
-                          </a:schemeClr>
-                        </a:lnRef>
-                        <a:fillRef idx="1">
-                          <a:schemeClr val="accent1"/>
-                        </a:fillRef>
-                        <a:effectRef idx="0">
-                          <a:schemeClr val="accent1"/>
-                        </a:effectRef>
-                        <a:fontRef idx="minor">
-                          <a:schemeClr val="lt1"/>
-                        </a:fontRef>
-                      </wps:style>
-                      <wps:bodyPr rot="0" spcFirstLastPara="0" vertOverflow="overflow" horzOverflow="overflow" vert="horz" wrap="square" lIns="91440" tIns="45720" rIns="91440" bIns="45720" numCol="1" spcCol="0" rtlCol="0" fromWordArt="0" anchor="ctr" anchorCtr="0" forceAA="0" compatLnSpc="1">
-                        <a:prstTxWarp prst="textNoShape">
-                          <a:avLst/>
-                        </a:prstTxWarp>
-                        <a:noAutofit/>
-                      </wps:bodyPr>
-                    </wps:wsp>
-                  </a:graphicData>
-                </a:graphic>
-              </wp:anchor>
-            </w:drawing>
-          </mc:Choice>
-          <mc:Fallback>
-            <w:pict>
-              <v:shape w14:anchorId="68E57AA6" id="Arrow: Right 17" o:spid="_x0000_s1026" type="#_x0000_t13" style="position:absolute;margin-left:144.75pt;margin-top:13.4pt;width:15.75pt;height:10.5pt;z-index:251692032;visibility:visible;mso-wrap-style:square;mso-wrap-distance-left:9pt;mso-wrap-distance-top:0;mso-wrap-distance-right:9pt;mso-wrap-distance-bottom:0;mso-position-horizontal:absolute;mso-position-horizontal-relative:text;mso-position-vertical:absolute;mso-position-vertical-relative:text;v-text-anchor:middle" o:gfxdata="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" adj="14400" fillcolor="#4472c4 [3204]" strokecolor="#1f3763 [1604]" strokeweight="1pt"/>
-            </w:pict>
-          </mc:Fallback>
-        </mc:AlternateContent>
-      </w:r>
-      <w:r>
-        <mc:AlternateContent>
-          <mc:Choice Requires="wps">
-            <w:drawing>
-              <wp:anchor distT="0" distB="0" distL="114300" distR="114300" simplePos="0" relativeHeight="251691008" behindDoc="0" locked="0" layoutInCell="1" allowOverlap="1" wp14:anchorId="45A2765A" wp14:editId="15AD3CA6">
-                <wp:simplePos x="0" y="0"/>
-                <wp:positionH relativeFrom="column">
-                  <wp:posOffset>1009650</wp:posOffset>
-                </wp:positionH>
-                <wp:positionV relativeFrom="paragraph">
-                  <wp:posOffset>84455</wp:posOffset>
-                </wp:positionV>
-                <wp:extent cx="771525" cy="323850"/>
-                <wp:effectExtent l="0" t="0" r="9525" b="0"/>
-                <wp:wrapNone/>
-                <wp:docPr id="10" name="Rectangle: Rounded Corners 10"/>
-                <wp:cNvGraphicFramePr/>
-                <a:graphic xmlns:a="http://schemas.openxmlformats.org/drawingml/2006/main">
-                  <a:graphicData uri="http://schemas.microsoft.com/office/word/2010/wordprocessingShape">
-                    <wps:wsp>
-                      <wps:cNvSpPr/>
-                      <wps:spPr>
-                        <a:xfrm>
-                          <a:off x="0" y="0"/>
-                          <a:ext cx="771525" cy="323850"/>
-                        </a:xfrm>
-                        <a:prstGeom prst="roundRect">
-                          <a:avLst/>
-                        </a:prstGeom>
-                        <a:gradFill flip="none" rotWithShape="1">
-                          <a:gsLst>
-                            <a:gs pos="0">
-                              <a:srgbClr val="00B0F0">
-                                <a:shade val="30000"/>
-                                <a:satMod val="115000"/>
-                              </a:srgbClr>
-                            </a:gs>
-                            <a:gs pos="50000">
-                              <a:srgbClr val="00B0F0">
-                                <a:shade val="67500"/>
-                                <a:satMod val="115000"/>
-                              </a:srgbClr>
-                            </a:gs>
-                            <a:gs pos="100000">
-                              <a:srgbClr val="00B0F0">
-                                <a:shade val="100000"/>
-                                <a:satMod val="115000"/>
-                              </a:srgbClr>
-                            </a:gs>
-                          </a:gsLst>
-                          <a:lin ang="16200000" scaled="1"/>
-                          <a:tileRect/>
-                        </a:gradFill>
-                        <a:ln>
-                          <a:noFill/>
-                        </a:ln>
-                      </wps:spPr>
-                      <wps:style>
-                        <a:lnRef idx="0">
-                          <a:scrgbClr r="0" g="0" b="0"/>
-                        </a:lnRef>
-                        <a:fillRef idx="0">
-                          <a:scrgbClr r="0" g="0" b="0"/>
-                        </a:fillRef>
-                        <a:effectRef idx="0">
-                          <a:scrgbClr r="0" g="0" b="0"/>
-                        </a:effectRef>
-                        <a:fontRef idx="minor">
-                          <a:schemeClr val="lt1"/>
-                        </a:fontRef>
-                      </wps:style>
-                      <wps:txbx>
-                        <w:txbxContent>
-                          <w:p>
-                            <w:pPr>
-                              <w:jc w:val="center"/>
-                            </w:pPr>
-                            <w:r>
-                              <w:t>crawl.sh</w:t>
-                            </w:r>
-                          </w:p>
-                        </w:txbxContent>
-                      </wps:txbx>
-                      <wps:bodyPr rot="0" spcFirstLastPara="0" vertOverflow="overflow" horzOverflow="overflow" vert="horz" wrap="square" lIns="91440" tIns="45720" rIns="91440" bIns="45720" numCol="1" spcCol="0" rtlCol="0" fromWordArt="0" anchor="ctr" anchorCtr="0" forceAA="0" compatLnSpc="1">
-                        <a:prstTxWarp prst="textNoShape">
-                          <a:avLst/>
-                        </a:prstTxWarp>
-                        <a:noAutofit/>
-                      </wps:bodyPr>
-                    </wps:wsp>
-                  </a:graphicData>
-                </a:graphic>
-                <wp14:sizeRelH relativeFrom="margin">
-                  <wp14:pctWidth>0</wp14:pctWidth>
-                </wp14:sizeRelH>
-              </wp:anchor>
-            </w:drawing>
-          </mc:Choice>
-          <mc:Fallback>
-            <w:pict>
-              <v:roundrect w14:anchorId="45A2765A" id="Rectangle: Rounded Corners 10" o:spid="_x0000_s1036" style="position:absolute;left:0;text-align:left;margin-left:79.5pt;margin-top:6.65pt;width:60.75pt;height:25.5pt;z-index:251691008;visibility:visible;mso-wrap-style:square;mso-width-percent:0;mso-wrap-distance-left:9pt;mso-wrap-distance-top:0;mso-wrap-distance-right:9pt;mso-wrap-distance-bottom:0;mso-position-horizontal:absolute;mso-position-horizontal-relative:text;mso-position-vertical:absolute;mso-position-vertical-relative:text;mso-width-percent:0;mso-width-relative:margin;v-text-anchor:middle" arcsize="10923f" o:gfxdata="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" fillcolor="#006a96" stroked="f">
-                <v:fill color2="#00b8ff" rotate="t" angle="180" colors="0 #006a96;.5 #009ad9;1 #00b8ff" focus="100%" type="gradient"/>
-                <v:textbox>
-                  <w:txbxContent>
-                    <w:p>
-                      <w:pPr>
-                        <w:jc w:val="center"/>
-                      </w:pPr>
-                      <w:r>
-                        <w:t>crawl.sh</w:t>
-                      </w:r>
-                    </w:p>
-                  </w:txbxContent>
-                </v:textbox>
-              </v:roundrect>
-            </w:pict>
-          </mc:Fallback>
-        </mc:AlternateContent>
-      </w:r>
-      <w:r>
-        <mc:AlternateContent>
-          <mc:Choice Requires="wps">
-            <w:drawing>
-              <wp:anchor distT="0" distB="0" distL="114300" distR="114300" simplePos="0" relativeHeight="251693056" behindDoc="0" locked="0" layoutInCell="1" allowOverlap="1" wp14:anchorId="3524C2FF" wp14:editId="7AC52A6E">
-                <wp:simplePos x="0" y="0"/>
-                <wp:positionH relativeFrom="column">
-                  <wp:posOffset>2066925</wp:posOffset>
+                  <wp:posOffset>2419350</wp:posOffset>
                 </wp:positionH>
                 <wp:positionV relativeFrom="paragraph">
                   <wp:posOffset>46355</wp:posOffset>
@@ -4873,7 +4635,7 @@
           </mc:Choice>
           <mc:Fallback>
             <w:pict>
-              <v:oval w14:anchorId="3524C2FF" id="Oval 18" o:spid="_x0000_s1037" style="position:absolute;left:0;text-align:left;margin-left:162.75pt;margin-top:3.65pt;width:83.9pt;height:30pt;z-index:251693056;visibility:visible;mso-wrap-style:square;mso-width-percent:0;mso-wrap-distance-left:9pt;mso-wrap-distance-top:0;mso-wrap-distance-right:9pt;mso-wrap-distance-bottom:0;mso-position-horizontal:absolute;mso-position-horizontal-relative:text;mso-position-vertical:absolute;mso-position-vertical-relative:text;mso-width-percent:0;mso-width-relative:margin;v-text-anchor:middle" o:gfxdata="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" fillcolor="#c45911 [2405]" strokecolor="#1f3763 [1604]" strokeweight="1pt">
+              <v:oval w14:anchorId="3524C2FF" id="Oval 18" o:spid="_x0000_s1036" style="position:absolute;left:0;text-align:left;margin-left:190.5pt;margin-top:3.65pt;width:83.9pt;height:30pt;z-index:251693056;visibility:visible;mso-wrap-style:square;mso-width-percent:0;mso-wrap-distance-left:9pt;mso-wrap-distance-top:0;mso-wrap-distance-right:9pt;mso-wrap-distance-bottom:0;mso-position-horizontal:absolute;mso-position-horizontal-relative:text;mso-position-vertical:absolute;mso-position-vertical-relative:text;mso-width-percent:0;mso-width-relative:margin;v-text-anchor:middle" o:gfxdata="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" fillcolor="#c45911 [2405]" strokecolor="#1f3763 [1604]" strokeweight="1pt">
                 <v:fill color2="#c45911 [2405]" rotate="t" colors="0 #7a2f00;.5 #b14801;1 #d35704" focus="100%" type="gradient"/>
                 <v:stroke joinstyle="miter"/>
                 <v:textbox>
@@ -4897,10 +4659,277 @@
         <mc:AlternateContent>
           <mc:Choice Requires="wps">
             <w:drawing>
-              <wp:anchor distT="0" distB="0" distL="114300" distR="114300" simplePos="0" relativeHeight="251695104" behindDoc="0" locked="0" layoutInCell="1" allowOverlap="1" wp14:anchorId="69ABCF56" wp14:editId="78F9B265">
+              <wp:anchor distT="0" distB="0" distL="114300" distR="114300" simplePos="0" relativeHeight="251691008" behindDoc="0" locked="0" layoutInCell="1" allowOverlap="1" wp14:anchorId="45A2765A" wp14:editId="2929B9EF">
+                <wp:simplePos x="0" y="0"/>
+                <wp:positionH relativeFrom="column">
+                  <wp:posOffset>652145</wp:posOffset>
+                </wp:positionH>
+                <wp:positionV relativeFrom="paragraph">
+                  <wp:posOffset>84455</wp:posOffset>
+                </wp:positionV>
+                <wp:extent cx="1475740" cy="323850"/>
+                <wp:effectExtent l="0" t="0" r="0" b="0"/>
+                <wp:wrapNone/>
+                <wp:docPr id="10" name="Rectangle: Rounded Corners 10"/>
+                <wp:cNvGraphicFramePr/>
+                <a:graphic xmlns:a="http://schemas.openxmlformats.org/drawingml/2006/main">
+                  <a:graphicData uri="http://schemas.microsoft.com/office/word/2010/wordprocessingShape">
+                    <wps:wsp>
+                      <wps:cNvSpPr/>
+                      <wps:spPr>
+                        <a:xfrm>
+                          <a:off x="0" y="0"/>
+                          <a:ext cx="1475740" cy="323850"/>
+                        </a:xfrm>
+                        <a:prstGeom prst="roundRect">
+                          <a:avLst/>
+                        </a:prstGeom>
+                        <a:gradFill flip="none" rotWithShape="1">
+                          <a:gsLst>
+                            <a:gs pos="0">
+                              <a:srgbClr val="00B0F0">
+                                <a:shade val="30000"/>
+                                <a:satMod val="115000"/>
+                              </a:srgbClr>
+                            </a:gs>
+                            <a:gs pos="50000">
+                              <a:srgbClr val="00B0F0">
+                                <a:shade val="67500"/>
+                                <a:satMod val="115000"/>
+                              </a:srgbClr>
+                            </a:gs>
+                            <a:gs pos="100000">
+                              <a:srgbClr val="00B0F0">
+                                <a:shade val="100000"/>
+                                <a:satMod val="115000"/>
+                              </a:srgbClr>
+                            </a:gs>
+                          </a:gsLst>
+                          <a:lin ang="16200000" scaled="1"/>
+                          <a:tileRect/>
+                        </a:gradFill>
+                        <a:ln>
+                          <a:noFill/>
+                        </a:ln>
+                      </wps:spPr>
+                      <wps:style>
+                        <a:lnRef idx="0">
+                          <a:scrgbClr r="0" g="0" b="0"/>
+                        </a:lnRef>
+                        <a:fillRef idx="0">
+                          <a:scrgbClr r="0" g="0" b="0"/>
+                        </a:fillRef>
+                        <a:effectRef idx="0">
+                          <a:scrgbClr r="0" g="0" b="0"/>
+                        </a:effectRef>
+                        <a:fontRef idx="minor">
+                          <a:schemeClr val="lt1"/>
+                        </a:fontRef>
+                      </wps:style>
+                      <wps:txbx>
+                        <w:txbxContent>
+                          <w:p>
+                            <w:pPr>
+                              <w:jc w:val="center"/>
+                            </w:pPr>
+                            <w:r>
+                              <w:t>c</w:t>
+                            </w:r>
+                            <w:r>
+                              <w:t>rawl</w:t>
+                            </w:r>
+                            <w:r>
+                              <w:t>_and_ingest</w:t>
+                            </w:r>
+                            <w:r>
+                              <w:t>.sh</w:t>
+                            </w:r>
+                          </w:p>
+                        </w:txbxContent>
+                      </wps:txbx>
+                      <wps:bodyPr rot="0" spcFirstLastPara="0" vertOverflow="overflow" horzOverflow="overflow" vert="horz" wrap="square" lIns="91440" tIns="45720" rIns="91440" bIns="45720" numCol="1" spcCol="0" rtlCol="0" fromWordArt="0" anchor="ctr" anchorCtr="0" forceAA="0" compatLnSpc="1">
+                        <a:prstTxWarp prst="textNoShape">
+                          <a:avLst/>
+                        </a:prstTxWarp>
+                        <a:noAutofit/>
+                      </wps:bodyPr>
+                    </wps:wsp>
+                  </a:graphicData>
+                </a:graphic>
+                <wp14:sizeRelH relativeFrom="margin">
+                  <wp14:pctWidth>0</wp14:pctWidth>
+                </wp14:sizeRelH>
+              </wp:anchor>
+            </w:drawing>
+          </mc:Choice>
+          <mc:Fallback>
+            <w:pict>
+              <v:roundrect w14:anchorId="45A2765A" id="Rectangle: Rounded Corners 10" o:spid="_x0000_s1037" style="position:absolute;left:0;text-align:left;margin-left:51.35pt;margin-top:6.65pt;width:116.2pt;height:25.5pt;z-index:251691008;visibility:visible;mso-wrap-style:square;mso-width-percent:0;mso-wrap-distance-left:9pt;mso-wrap-distance-top:0;mso-wrap-distance-right:9pt;mso-wrap-distance-bottom:0;mso-position-horizontal:absolute;mso-position-horizontal-relative:text;mso-position-vertical:absolute;mso-position-vertical-relative:text;mso-width-percent:0;mso-width-relative:margin;v-text-anchor:middle" arcsize="10923f" o:gfxdata="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" fillcolor="#006a96" stroked="f">
+                <v:fill color2="#00b8ff" rotate="t" angle="180" colors="0 #006a96;.5 #009ad9;1 #00b8ff" focus="100%" type="gradient"/>
+                <v:textbox>
+                  <w:txbxContent>
+                    <w:p>
+                      <w:pPr>
+                        <w:jc w:val="center"/>
+                      </w:pPr>
+                      <w:r>
+                        <w:t>c</w:t>
+                      </w:r>
+                      <w:r>
+                        <w:t>rawl</w:t>
+                      </w:r>
+                      <w:r>
+                        <w:t>_and_ingest</w:t>
+                      </w:r>
+                      <w:r>
+                        <w:t>.sh</w:t>
+                      </w:r>
+                    </w:p>
+                  </w:txbxContent>
+                </v:textbox>
+              </v:roundrect>
+            </w:pict>
+          </mc:Fallback>
+        </mc:AlternateContent>
+      </w:r>
+      <w:r>
+        <mc:AlternateContent>
+          <mc:Choice Requires="wps">
+            <w:drawing>
+              <wp:anchor distT="0" distB="0" distL="114300" distR="114300" simplePos="0" relativeHeight="251694080" behindDoc="0" locked="0" layoutInCell="1" allowOverlap="1" wp14:anchorId="2A5370D1" wp14:editId="1FDDB3F0">
+                <wp:simplePos x="0" y="0"/>
+                <wp:positionH relativeFrom="column">
+                  <wp:posOffset>3543300</wp:posOffset>
+                </wp:positionH>
+                <wp:positionV relativeFrom="paragraph">
+                  <wp:posOffset>173990</wp:posOffset>
+                </wp:positionV>
+                <wp:extent cx="200025" cy="133350"/>
+                <wp:effectExtent l="0" t="19050" r="47625" b="38100"/>
+                <wp:wrapNone/>
+                <wp:docPr id="23" name="Arrow: Right 23"/>
+                <wp:cNvGraphicFramePr/>
+                <a:graphic xmlns:a="http://schemas.openxmlformats.org/drawingml/2006/main">
+                  <a:graphicData uri="http://schemas.microsoft.com/office/word/2010/wordprocessingShape">
+                    <wps:wsp>
+                      <wps:cNvSpPr/>
+                      <wps:spPr>
+                        <a:xfrm>
+                          <a:off x="0" y="0"/>
+                          <a:ext cx="200025" cy="133350"/>
+                        </a:xfrm>
+                        <a:prstGeom prst="rightArrow">
+                          <a:avLst/>
+                        </a:prstGeom>
+                      </wps:spPr>
+                      <wps:style>
+                        <a:lnRef idx="2">
+                          <a:schemeClr val="accent1">
+                            <a:shade val="50000"/>
+                          </a:schemeClr>
+                        </a:lnRef>
+                        <a:fillRef idx="1">
+                          <a:schemeClr val="accent1"/>
+                        </a:fillRef>
+                        <a:effectRef idx="0">
+                          <a:schemeClr val="accent1"/>
+                        </a:effectRef>
+                        <a:fontRef idx="minor">
+                          <a:schemeClr val="lt1"/>
+                        </a:fontRef>
+                      </wps:style>
+                      <wps:bodyPr rot="0" spcFirstLastPara="0" vertOverflow="overflow" horzOverflow="overflow" vert="horz" wrap="square" lIns="91440" tIns="45720" rIns="91440" bIns="45720" numCol="1" spcCol="0" rtlCol="0" fromWordArt="0" anchor="ctr" anchorCtr="0" forceAA="0" compatLnSpc="1">
+                        <a:prstTxWarp prst="textNoShape">
+                          <a:avLst/>
+                        </a:prstTxWarp>
+                        <a:noAutofit/>
+                      </wps:bodyPr>
+                    </wps:wsp>
+                  </a:graphicData>
+                </a:graphic>
+              </wp:anchor>
+            </w:drawing>
+          </mc:Choice>
+          <mc:Fallback>
+            <w:pict>
+              <v:shape w14:anchorId="1CF059C4" id="Arrow: Right 23" o:spid="_x0000_s1026" type="#_x0000_t13" style="position:absolute;margin-left:279pt;margin-top:13.7pt;width:15.75pt;height:10.5pt;z-index:251694080;visibility:visible;mso-wrap-style:square;mso-wrap-distance-left:9pt;mso-wrap-distance-top:0;mso-wrap-distance-right:9pt;mso-wrap-distance-bottom:0;mso-position-horizontal:absolute;mso-position-horizontal-relative:text;mso-position-vertical:absolute;mso-position-vertical-relative:text;v-text-anchor:middle" o:gfxdata="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" adj="14400" fillcolor="#4472c4 [3204]" strokecolor="#1f3763 [1604]" strokeweight="1pt"/>
+            </w:pict>
+          </mc:Fallback>
+        </mc:AlternateContent>
+      </w:r>
+      <w:r>
+        <mc:AlternateContent>
+          <mc:Choice Requires="wps">
+            <w:drawing>
+              <wp:anchor distT="0" distB="0" distL="114300" distR="114300" simplePos="0" relativeHeight="251692032" behindDoc="0" locked="0" layoutInCell="1" allowOverlap="1" wp14:anchorId="049ED7E2" wp14:editId="409AB85B">
+                <wp:simplePos x="0" y="0"/>
+                <wp:positionH relativeFrom="column">
+                  <wp:posOffset>2181225</wp:posOffset>
+                </wp:positionH>
+                <wp:positionV relativeFrom="paragraph">
+                  <wp:posOffset>170180</wp:posOffset>
+                </wp:positionV>
+                <wp:extent cx="200025" cy="133350"/>
+                <wp:effectExtent l="0" t="19050" r="47625" b="38100"/>
+                <wp:wrapNone/>
+                <wp:docPr id="17" name="Arrow: Right 17"/>
+                <wp:cNvGraphicFramePr/>
+                <a:graphic xmlns:a="http://schemas.openxmlformats.org/drawingml/2006/main">
+                  <a:graphicData uri="http://schemas.microsoft.com/office/word/2010/wordprocessingShape">
+                    <wps:wsp>
+                      <wps:cNvSpPr/>
+                      <wps:spPr>
+                        <a:xfrm>
+                          <a:off x="0" y="0"/>
+                          <a:ext cx="200025" cy="133350"/>
+                        </a:xfrm>
+                        <a:prstGeom prst="rightArrow">
+                          <a:avLst/>
+                        </a:prstGeom>
+                      </wps:spPr>
+                      <wps:style>
+                        <a:lnRef idx="2">
+                          <a:schemeClr val="accent1">
+                            <a:shade val="50000"/>
+                          </a:schemeClr>
+                        </a:lnRef>
+                        <a:fillRef idx="1">
+                          <a:schemeClr val="accent1"/>
+                        </a:fillRef>
+                        <a:effectRef idx="0">
+                          <a:schemeClr val="accent1"/>
+                        </a:effectRef>
+                        <a:fontRef idx="minor">
+                          <a:schemeClr val="lt1"/>
+                        </a:fontRef>
+                      </wps:style>
+                      <wps:bodyPr rot="0" spcFirstLastPara="0" vertOverflow="overflow" horzOverflow="overflow" vert="horz" wrap="square" lIns="91440" tIns="45720" rIns="91440" bIns="45720" numCol="1" spcCol="0" rtlCol="0" fromWordArt="0" anchor="ctr" anchorCtr="0" forceAA="0" compatLnSpc="1">
+                        <a:prstTxWarp prst="textNoShape">
+                          <a:avLst/>
+                        </a:prstTxWarp>
+                        <a:noAutofit/>
+                      </wps:bodyPr>
+                    </wps:wsp>
+                  </a:graphicData>
+                </a:graphic>
+              </wp:anchor>
+            </w:drawing>
+          </mc:Choice>
+          <mc:Fallback>
+            <w:pict>
+              <v:shape w14:anchorId="1840E687" id="Arrow: Right 17" o:spid="_x0000_s1026" type="#_x0000_t13" style="position:absolute;margin-left:171.75pt;margin-top:13.4pt;width:15.75pt;height:10.5pt;z-index:251692032;visibility:visible;mso-wrap-style:square;mso-wrap-distance-left:9pt;mso-wrap-distance-top:0;mso-wrap-distance-right:9pt;mso-wrap-distance-bottom:0;mso-position-horizontal:absolute;mso-position-horizontal-relative:text;mso-position-vertical:absolute;mso-position-vertical-relative:text;v-text-anchor:middle" o:gfxdata="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" adj="14400" fillcolor="#4472c4 [3204]" strokecolor="#1f3763 [1604]" strokeweight="1pt"/>
+            </w:pict>
+          </mc:Fallback>
+        </mc:AlternateContent>
+      </w:r>
+      <w:r>
+        <mc:AlternateContent>
+          <mc:Choice Requires="wps">
+            <w:drawing>
+              <wp:anchor distT="0" distB="0" distL="114300" distR="114300" simplePos="0" relativeHeight="251695104" behindDoc="0" locked="0" layoutInCell="1" allowOverlap="1" wp14:anchorId="69ABCF56" wp14:editId="2A9F19DE">
                 <wp:simplePos x="0" y="0"/>
                 <wp:positionH relativeFrom="margin">
-                  <wp:posOffset>3465830</wp:posOffset>
+                  <wp:posOffset>3808730</wp:posOffset>
                 </wp:positionH>
                 <wp:positionV relativeFrom="paragraph">
                   <wp:posOffset>42545</wp:posOffset>
@@ -4995,7 +5024,7 @@
           </mc:Choice>
           <mc:Fallback>
             <w:pict>
-              <v:oval w14:anchorId="69ABCF56" id="Oval 24" o:spid="_x0000_s1038" style="position:absolute;left:0;text-align:left;margin-left:272.9pt;margin-top:3.35pt;width:84pt;height:30pt;z-index:251695104;visibility:visible;mso-wrap-style:square;mso-width-percent:0;mso-wrap-distance-left:9pt;mso-wrap-distance-top:0;mso-wrap-distance-right:9pt;mso-wrap-distance-bottom:0;mso-position-horizontal:absolute;mso-position-horizontal-relative:margin;mso-position-vertical:absolute;mso-position-vertical-relative:text;mso-width-percent:0;mso-width-relative:margin;v-text-anchor:middle" o:gfxdata="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" fillcolor="#c45911 [2405]" strokecolor="#1f3763 [1604]" strokeweight="1pt">
+              <v:oval w14:anchorId="69ABCF56" id="Oval 24" o:spid="_x0000_s1038" style="position:absolute;left:0;text-align:left;margin-left:299.9pt;margin-top:3.35pt;width:84pt;height:30pt;z-index:251695104;visibility:visible;mso-wrap-style:square;mso-width-percent:0;mso-wrap-distance-left:9pt;mso-wrap-distance-top:0;mso-wrap-distance-right:9pt;mso-wrap-distance-bottom:0;mso-position-horizontal:absolute;mso-position-horizontal-relative:margin;mso-position-vertical:absolute;mso-position-vertical-relative:text;mso-width-percent:0;mso-width-relative:margin;v-text-anchor:middle" o:gfxdata="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" fillcolor="#c45911 [2405]" strokecolor="#1f3763 [1604]" strokeweight="1pt">
                 <v:fill color2="#c45911 [2405]" rotate="t" angle="180" colors="0 #7a2f00;.5 #b14801;1 #d35704" focus="100%" type="gradient"/>
                 <v:stroke joinstyle="miter"/>
                 <v:textbox>
@@ -5130,18 +5159,8 @@
         <w:jc w:val="both"/>
       </w:pPr>
       <w:r>
-        <w:t>At this stage I am not sure how it will affect the crawling and ingesting process or, more importantly, the format of the ingested data.</w:t>
-      </w:r>
-    </w:p>
-    <w:p>
-      <w:pPr>
-        <w:jc w:val="both"/>
-      </w:pPr>
-    </w:p>
-    <w:p>
-      <w:pPr>
-        <w:jc w:val="both"/>
-      </w:pPr>
+        <w:t>This has now been completed. Details will be added here shortly.</w:t>
+      </w:r>
     </w:p>
     <w:p>
       <w:pPr>
@@ -5149,6 +5168,16 @@
       </w:pPr>
       <w:bookmarkStart w:id="0" w:name="_GoBack"/>
       <w:bookmarkEnd w:id="0"/>
+    </w:p>
+    <w:p>
+      <w:pPr>
+        <w:jc w:val="both"/>
+      </w:pPr>
+    </w:p>
+    <w:p>
+      <w:pPr>
+        <w:jc w:val="both"/>
+      </w:pPr>
     </w:p>
     <w:p>
       <w:pPr>

</xml_diff>